<commit_message>
grammer changes made to defects
</commit_message>
<xml_diff>
--- a/docs/sprint2/s2_defects.docx
+++ b/docs/sprint2/s2_defects.docx
@@ -102,23 +102,21 @@
           <w:rFonts w:asciiTheme="majorHAnsi" w:hAnsiTheme="majorHAnsi" w:cs="Times New Roman"/>
           <w:szCs w:val="20"/>
         </w:rPr>
-        <w:t xml:space="preserve"> The hovering mouse over an </w:t>
-      </w:r>
-      <w:proofErr w:type="spellStart"/>
-      <w:r>
-        <w:rPr>
-          <w:rFonts w:asciiTheme="majorHAnsi" w:hAnsiTheme="majorHAnsi" w:cs="Times New Roman"/>
-          <w:szCs w:val="20"/>
-        </w:rPr>
-        <w:t>unowned</w:t>
-      </w:r>
-      <w:proofErr w:type="spellEnd"/>
-      <w:r>
-        <w:rPr>
-          <w:rFonts w:asciiTheme="majorHAnsi" w:hAnsiTheme="majorHAnsi" w:cs="Times New Roman"/>
-          <w:szCs w:val="20"/>
-        </w:rPr>
-        <w:t xml:space="preserve"> tile should cause a hover message to appear under the mouse with the information regarding that tile.</w:t>
+        <w:t xml:space="preserve"> The hovering mouse over an un</w:t>
+      </w:r>
+      <w:r>
+        <w:rPr>
+          <w:rFonts w:asciiTheme="majorHAnsi" w:hAnsiTheme="majorHAnsi" w:cs="Times New Roman"/>
+          <w:szCs w:val="20"/>
+        </w:rPr>
+        <w:t>-</w:t>
+      </w:r>
+      <w:r>
+        <w:rPr>
+          <w:rFonts w:asciiTheme="majorHAnsi" w:hAnsiTheme="majorHAnsi" w:cs="Times New Roman"/>
+          <w:szCs w:val="20"/>
+        </w:rPr>
+        <w:t>owned tile should cause a hover message to appear under the mouse with the information regarding that tile.</w:t>
       </w:r>
     </w:p>
     <w:p>
@@ -538,6 +536,8 @@
         </w:rPr>
         <w:t xml:space="preserve">had. </w:t>
       </w:r>
+      <w:bookmarkStart w:id="0" w:name="_GoBack"/>
+      <w:bookmarkEnd w:id="0"/>
     </w:p>
     <w:p>
       <w:pPr>
@@ -661,8 +661,6 @@
           <w:szCs w:val="20"/>
         </w:rPr>
       </w:pPr>
-      <w:bookmarkStart w:id="0" w:name="_GoBack"/>
-      <w:bookmarkEnd w:id="0"/>
     </w:p>
     <w:p>
       <w:pPr>

</xml_diff>

<commit_message>
details added to each defect
</commit_message>
<xml_diff>
--- a/docs/sprint2/s2_defects.docx
+++ b/docs/sprint2/s2_defects.docx
@@ -34,6 +34,14 @@
         </w:rPr>
         <w:t>Defect 1</w:t>
       </w:r>
+      <w:r>
+        <w:rPr>
+          <w:rFonts w:asciiTheme="majorHAnsi" w:hAnsiTheme="majorHAnsi" w:cs="Times New Roman"/>
+          <w:b/>
+          <w:szCs w:val="20"/>
+        </w:rPr>
+        <w:t xml:space="preserve"> - Fixed</w:t>
+      </w:r>
     </w:p>
     <w:p>
       <w:pPr>
@@ -148,6 +156,22 @@
           <w:szCs w:val="20"/>
         </w:rPr>
         <w:t xml:space="preserve"> The hover message does not appear and an exception is thrown and printed to the command prompt.</w:t>
+      </w:r>
+    </w:p>
+    <w:p>
+      <w:pPr>
+        <w:spacing w:before="100" w:beforeAutospacing="1" w:after="100" w:afterAutospacing="1"/>
+        <w:rPr>
+          <w:rFonts w:asciiTheme="majorHAnsi" w:hAnsiTheme="majorHAnsi" w:cs="Times New Roman"/>
+          <w:szCs w:val="20"/>
+        </w:rPr>
+      </w:pPr>
+      <w:r>
+        <w:rPr>
+          <w:rFonts w:asciiTheme="majorHAnsi" w:hAnsiTheme="majorHAnsi" w:cs="Times New Roman"/>
+          <w:szCs w:val="20"/>
+        </w:rPr>
+        <w:t>Details: This defect was discovered through manually testing the user interface. It has been fixed.</w:t>
       </w:r>
     </w:p>
     <w:p/>
@@ -173,6 +197,14 @@
         </w:rPr>
         <w:t>efect 2</w:t>
       </w:r>
+      <w:r>
+        <w:rPr>
+          <w:rFonts w:asciiTheme="majorHAnsi" w:hAnsiTheme="majorHAnsi" w:cs="Times New Roman"/>
+          <w:b/>
+          <w:szCs w:val="20"/>
+        </w:rPr>
+        <w:t xml:space="preserve"> - Fixed</w:t>
+      </w:r>
     </w:p>
     <w:p>
       <w:pPr>
@@ -288,61 +320,47 @@
           <w:szCs w:val="20"/>
         </w:rPr>
       </w:pPr>
+      <w:r>
+        <w:rPr>
+          <w:rFonts w:asciiTheme="majorHAnsi" w:hAnsiTheme="majorHAnsi" w:cs="Times New Roman"/>
+          <w:szCs w:val="20"/>
+        </w:rPr>
+        <w:t>Details: This defect was discovered through manually testing the user interface. It has been fixed.</w:t>
+      </w:r>
     </w:p>
     <w:p>
       <w:pPr>
         <w:spacing w:before="100" w:beforeAutospacing="1" w:after="100" w:afterAutospacing="1"/>
         <w:rPr>
           <w:rFonts w:asciiTheme="majorHAnsi" w:hAnsiTheme="majorHAnsi" w:cs="Times New Roman"/>
-          <w:b/>
-          <w:szCs w:val="20"/>
-        </w:rPr>
-      </w:pPr>
-      <w:r>
-        <w:rPr>
-          <w:rFonts w:asciiTheme="majorHAnsi" w:hAnsiTheme="majorHAnsi" w:cs="Times New Roman"/>
-          <w:b/>
-          <w:szCs w:val="20"/>
-        </w:rPr>
-        <w:t>Defect 3</w:t>
-      </w:r>
+          <w:szCs w:val="20"/>
+        </w:rPr>
+      </w:pPr>
     </w:p>
     <w:p>
       <w:pPr>
         <w:spacing w:before="100" w:beforeAutospacing="1" w:after="100" w:afterAutospacing="1"/>
         <w:rPr>
           <w:rFonts w:asciiTheme="majorHAnsi" w:hAnsiTheme="majorHAnsi" w:cs="Times New Roman"/>
-          <w:szCs w:val="20"/>
-        </w:rPr>
-      </w:pPr>
-      <w:r>
-        <w:rPr>
-          <w:rFonts w:asciiTheme="majorHAnsi" w:hAnsiTheme="majorHAnsi" w:cs="Times New Roman"/>
           <w:b/>
           <w:szCs w:val="20"/>
         </w:rPr>
-        <w:t>Reproduction Steps</w:t>
-      </w:r>
-      <w:r>
-        <w:rPr>
-          <w:rFonts w:asciiTheme="majorHAnsi" w:hAnsiTheme="majorHAnsi" w:cs="Times New Roman"/>
-          <w:szCs w:val="20"/>
-        </w:rPr>
-        <w:t>:</w:t>
-      </w:r>
-      <w:r>
-        <w:rPr>
-          <w:rFonts w:asciiTheme="majorHAnsi" w:hAnsiTheme="majorHAnsi" w:cs="Times New Roman"/>
-          <w:szCs w:val="20"/>
-        </w:rPr>
-        <w:t xml:space="preserve"> The player buys up property until they no longer have any money and their finances are run out. The player is then able to land on another property and </w:t>
-      </w:r>
-      <w:r>
-        <w:rPr>
-          <w:rFonts w:asciiTheme="majorHAnsi" w:hAnsiTheme="majorHAnsi" w:cs="Times New Roman"/>
-          <w:szCs w:val="20"/>
-        </w:rPr>
-        <w:t>purchase that property even though they do not have the finances capable to do so.</w:t>
+      </w:pPr>
+      <w:r>
+        <w:rPr>
+          <w:rFonts w:asciiTheme="majorHAnsi" w:hAnsiTheme="majorHAnsi" w:cs="Times New Roman"/>
+          <w:b/>
+          <w:szCs w:val="20"/>
+        </w:rPr>
+        <w:t>Defect 3</w:t>
+      </w:r>
+      <w:r>
+        <w:rPr>
+          <w:rFonts w:asciiTheme="majorHAnsi" w:hAnsiTheme="majorHAnsi" w:cs="Times New Roman"/>
+          <w:b/>
+          <w:szCs w:val="20"/>
+        </w:rPr>
+        <w:t xml:space="preserve"> - Fixed</w:t>
       </w:r>
     </w:p>
     <w:p>
@@ -359,15 +377,7 @@
           <w:b/>
           <w:szCs w:val="20"/>
         </w:rPr>
-        <w:t xml:space="preserve">Expected </w:t>
-      </w:r>
-      <w:r>
-        <w:rPr>
-          <w:rFonts w:asciiTheme="majorHAnsi" w:hAnsiTheme="majorHAnsi" w:cs="Times New Roman"/>
-          <w:b/>
-          <w:szCs w:val="20"/>
-        </w:rPr>
-        <w:t>Behavior</w:t>
+        <w:t>Reproduction Steps</w:t>
       </w:r>
       <w:r>
         <w:rPr>
@@ -381,7 +391,14 @@
           <w:rFonts w:asciiTheme="majorHAnsi" w:hAnsiTheme="majorHAnsi" w:cs="Times New Roman"/>
           <w:szCs w:val="20"/>
         </w:rPr>
-        <w:t xml:space="preserve"> The player should not be able to purchase a property that they cannot afford.</w:t>
+        <w:t xml:space="preserve"> The player buys up property until they no longer have any money and their finances are run out. The player is then able to land on another property and </w:t>
+      </w:r>
+      <w:r>
+        <w:rPr>
+          <w:rFonts w:asciiTheme="majorHAnsi" w:hAnsiTheme="majorHAnsi" w:cs="Times New Roman"/>
+          <w:szCs w:val="20"/>
+        </w:rPr>
+        <w:t>purchase that property even though they do not have the finances capable to do so.</w:t>
       </w:r>
     </w:p>
     <w:p>
@@ -398,7 +415,15 @@
           <w:b/>
           <w:szCs w:val="20"/>
         </w:rPr>
-        <w:t>Observed Behavior</w:t>
+        <w:t xml:space="preserve">Expected </w:t>
+      </w:r>
+      <w:r>
+        <w:rPr>
+          <w:rFonts w:asciiTheme="majorHAnsi" w:hAnsiTheme="majorHAnsi" w:cs="Times New Roman"/>
+          <w:b/>
+          <w:szCs w:val="20"/>
+        </w:rPr>
+        <w:t>Behavior</w:t>
       </w:r>
       <w:r>
         <w:rPr>
@@ -412,7 +437,7 @@
           <w:rFonts w:asciiTheme="majorHAnsi" w:hAnsiTheme="majorHAnsi" w:cs="Times New Roman"/>
           <w:szCs w:val="20"/>
         </w:rPr>
-        <w:t xml:space="preserve"> The player is able to purchase the property even though they do not have the money to afford it.</w:t>
+        <w:t xml:space="preserve"> The player should not be able to purchase a property that they cannot afford.</w:t>
       </w:r>
     </w:p>
     <w:p>
@@ -420,20 +445,48 @@
         <w:spacing w:before="100" w:beforeAutospacing="1" w:after="100" w:afterAutospacing="1"/>
         <w:rPr>
           <w:rFonts w:asciiTheme="majorHAnsi" w:hAnsiTheme="majorHAnsi" w:cs="Times New Roman"/>
+          <w:szCs w:val="20"/>
+        </w:rPr>
+      </w:pPr>
+      <w:r>
+        <w:rPr>
+          <w:rFonts w:asciiTheme="majorHAnsi" w:hAnsiTheme="majorHAnsi" w:cs="Times New Roman"/>
           <w:b/>
           <w:szCs w:val="20"/>
         </w:rPr>
-      </w:pPr>
+        <w:lastRenderedPageBreak/>
+        <w:t>Observed Behavior</w:t>
+      </w:r>
+      <w:r>
+        <w:rPr>
+          <w:rFonts w:asciiTheme="majorHAnsi" w:hAnsiTheme="majorHAnsi" w:cs="Times New Roman"/>
+          <w:szCs w:val="20"/>
+        </w:rPr>
+        <w:t>:</w:t>
+      </w:r>
+      <w:r>
+        <w:rPr>
+          <w:rFonts w:asciiTheme="majorHAnsi" w:hAnsiTheme="majorHAnsi" w:cs="Times New Roman"/>
+          <w:szCs w:val="20"/>
+        </w:rPr>
+        <w:t xml:space="preserve"> The player is able to purchase the property even though they do not have the money to afford it.</w:t>
+      </w:r>
     </w:p>
     <w:p>
       <w:pPr>
         <w:spacing w:before="100" w:beforeAutospacing="1" w:after="100" w:afterAutospacing="1"/>
         <w:rPr>
           <w:rFonts w:asciiTheme="majorHAnsi" w:hAnsiTheme="majorHAnsi" w:cs="Times New Roman"/>
-          <w:b/>
-          <w:szCs w:val="20"/>
-        </w:rPr>
-      </w:pPr>
+          <w:szCs w:val="20"/>
+        </w:rPr>
+      </w:pPr>
+      <w:r>
+        <w:rPr>
+          <w:rFonts w:asciiTheme="majorHAnsi" w:hAnsiTheme="majorHAnsi" w:cs="Times New Roman"/>
+          <w:szCs w:val="20"/>
+        </w:rPr>
+        <w:t>Details: This defect was discovered through manually testing the user interface. It has been fixed.</w:t>
+      </w:r>
     </w:p>
     <w:p>
       <w:pPr>
@@ -444,45 +497,31 @@
           <w:szCs w:val="20"/>
         </w:rPr>
       </w:pPr>
-      <w:r>
-        <w:rPr>
-          <w:rFonts w:asciiTheme="majorHAnsi" w:hAnsiTheme="majorHAnsi" w:cs="Times New Roman"/>
-          <w:b/>
-          <w:szCs w:val="20"/>
-        </w:rPr>
-        <w:lastRenderedPageBreak/>
-        <w:t>Defect 4</w:t>
-      </w:r>
     </w:p>
     <w:p>
       <w:pPr>
         <w:spacing w:before="100" w:beforeAutospacing="1" w:after="100" w:afterAutospacing="1"/>
         <w:rPr>
           <w:rFonts w:asciiTheme="majorHAnsi" w:hAnsiTheme="majorHAnsi" w:cs="Times New Roman"/>
-          <w:szCs w:val="20"/>
-        </w:rPr>
-      </w:pPr>
-      <w:r>
-        <w:rPr>
-          <w:rFonts w:asciiTheme="majorHAnsi" w:hAnsiTheme="majorHAnsi" w:cs="Times New Roman"/>
           <w:b/>
           <w:szCs w:val="20"/>
         </w:rPr>
-        <w:t>Reproduction Steps</w:t>
-      </w:r>
-      <w:r>
-        <w:rPr>
-          <w:rFonts w:asciiTheme="majorHAnsi" w:hAnsiTheme="majorHAnsi" w:cs="Times New Roman"/>
-          <w:szCs w:val="20"/>
-        </w:rPr>
-        <w:t>:</w:t>
-      </w:r>
-      <w:r>
-        <w:rPr>
-          <w:rFonts w:asciiTheme="majorHAnsi" w:hAnsiTheme="majorHAnsi" w:cs="Times New Roman"/>
-          <w:szCs w:val="20"/>
-        </w:rPr>
-        <w:t xml:space="preserve"> The player rolls until their icon is located on the left side of the game board.</w:t>
+      </w:pPr>
+      <w:r>
+        <w:rPr>
+          <w:rFonts w:asciiTheme="majorHAnsi" w:hAnsiTheme="majorHAnsi" w:cs="Times New Roman"/>
+          <w:b/>
+          <w:szCs w:val="20"/>
+        </w:rPr>
+        <w:t>Defect 4</w:t>
+      </w:r>
+      <w:r>
+        <w:rPr>
+          <w:rFonts w:asciiTheme="majorHAnsi" w:hAnsiTheme="majorHAnsi" w:cs="Times New Roman"/>
+          <w:b/>
+          <w:szCs w:val="20"/>
+        </w:rPr>
+        <w:t xml:space="preserve"> - Fixed</w:t>
       </w:r>
     </w:p>
     <w:p>
@@ -499,6 +538,37 @@
           <w:b/>
           <w:szCs w:val="20"/>
         </w:rPr>
+        <w:t>Reproduction Steps</w:t>
+      </w:r>
+      <w:r>
+        <w:rPr>
+          <w:rFonts w:asciiTheme="majorHAnsi" w:hAnsiTheme="majorHAnsi" w:cs="Times New Roman"/>
+          <w:szCs w:val="20"/>
+        </w:rPr>
+        <w:t>:</w:t>
+      </w:r>
+      <w:r>
+        <w:rPr>
+          <w:rFonts w:asciiTheme="majorHAnsi" w:hAnsiTheme="majorHAnsi" w:cs="Times New Roman"/>
+          <w:szCs w:val="20"/>
+        </w:rPr>
+        <w:t xml:space="preserve"> The player rolls until their icon is located on the left side of the game board.</w:t>
+      </w:r>
+    </w:p>
+    <w:p>
+      <w:pPr>
+        <w:spacing w:before="100" w:beforeAutospacing="1" w:after="100" w:afterAutospacing="1"/>
+        <w:rPr>
+          <w:rFonts w:asciiTheme="majorHAnsi" w:hAnsiTheme="majorHAnsi" w:cs="Times New Roman"/>
+          <w:szCs w:val="20"/>
+        </w:rPr>
+      </w:pPr>
+      <w:r>
+        <w:rPr>
+          <w:rFonts w:asciiTheme="majorHAnsi" w:hAnsiTheme="majorHAnsi" w:cs="Times New Roman"/>
+          <w:b/>
+          <w:szCs w:val="20"/>
+        </w:rPr>
         <w:t>Expected Behavior</w:t>
       </w:r>
       <w:r>
@@ -536,131 +606,147 @@
         </w:rPr>
         <w:t xml:space="preserve">had. </w:t>
       </w:r>
+    </w:p>
+    <w:p>
+      <w:pPr>
+        <w:spacing w:before="100" w:beforeAutospacing="1" w:after="100" w:afterAutospacing="1"/>
+        <w:rPr>
+          <w:rFonts w:asciiTheme="majorHAnsi" w:hAnsiTheme="majorHAnsi" w:cs="Times New Roman"/>
+          <w:szCs w:val="20"/>
+        </w:rPr>
+      </w:pPr>
+      <w:r>
+        <w:rPr>
+          <w:rFonts w:asciiTheme="majorHAnsi" w:hAnsiTheme="majorHAnsi" w:cs="Times New Roman"/>
+          <w:b/>
+          <w:szCs w:val="20"/>
+        </w:rPr>
+        <w:t>Observed Behavior</w:t>
+      </w:r>
+      <w:r>
+        <w:rPr>
+          <w:rFonts w:asciiTheme="majorHAnsi" w:hAnsiTheme="majorHAnsi" w:cs="Times New Roman"/>
+          <w:szCs w:val="20"/>
+        </w:rPr>
+        <w:t>:</w:t>
+      </w:r>
+      <w:r>
+        <w:rPr>
+          <w:rFonts w:asciiTheme="majorHAnsi" w:hAnsiTheme="majorHAnsi" w:cs="Times New Roman"/>
+          <w:szCs w:val="20"/>
+        </w:rPr>
+        <w:t xml:space="preserve"> T</w:t>
+      </w:r>
+      <w:r>
+        <w:rPr>
+          <w:rFonts w:asciiTheme="majorHAnsi" w:hAnsiTheme="majorHAnsi" w:cs="Times New Roman"/>
+          <w:szCs w:val="20"/>
+        </w:rPr>
+        <w:t>he player</w:t>
+      </w:r>
+      <w:r>
+        <w:rPr>
+          <w:rFonts w:asciiTheme="majorHAnsi" w:hAnsiTheme="majorHAnsi" w:cs="Times New Roman"/>
+          <w:szCs w:val="20"/>
+        </w:rPr>
+        <w:t xml:space="preserve"> moves to an incorrect tile on the left side of the game board. </w:t>
+      </w:r>
+      <w:r>
+        <w:rPr>
+          <w:rFonts w:asciiTheme="majorHAnsi" w:hAnsiTheme="majorHAnsi" w:cs="Times New Roman"/>
+          <w:szCs w:val="20"/>
+        </w:rPr>
+        <w:t>Comment (</w:t>
+      </w:r>
+      <w:r>
+        <w:rPr>
+          <w:rFonts w:asciiTheme="majorHAnsi" w:hAnsiTheme="majorHAnsi" w:cs="Times New Roman"/>
+          <w:szCs w:val="20"/>
+        </w:rPr>
+        <w:t>I</w:t>
+      </w:r>
+      <w:r>
+        <w:rPr>
+          <w:rFonts w:asciiTheme="majorHAnsi" w:hAnsiTheme="majorHAnsi" w:cs="Times New Roman"/>
+          <w:szCs w:val="20"/>
+        </w:rPr>
+        <w:t xml:space="preserve">t looks like </w:t>
+      </w:r>
+      <w:proofErr w:type="spellStart"/>
+      <w:proofErr w:type="gramStart"/>
+      <w:r>
+        <w:rPr>
+          <w:rFonts w:asciiTheme="majorHAnsi" w:hAnsiTheme="majorHAnsi" w:cs="Times New Roman"/>
+          <w:szCs w:val="20"/>
+        </w:rPr>
+        <w:t>movePlayer</w:t>
+      </w:r>
+      <w:proofErr w:type="spellEnd"/>
+      <w:r>
+        <w:rPr>
+          <w:rFonts w:asciiTheme="majorHAnsi" w:hAnsiTheme="majorHAnsi" w:cs="Times New Roman"/>
+          <w:szCs w:val="20"/>
+        </w:rPr>
+        <w:t>(</w:t>
+      </w:r>
+      <w:proofErr w:type="gramEnd"/>
+      <w:r>
+        <w:rPr>
+          <w:rFonts w:asciiTheme="majorHAnsi" w:hAnsiTheme="majorHAnsi" w:cs="Times New Roman"/>
+          <w:szCs w:val="20"/>
+        </w:rPr>
+        <w:t>0, 10) places the player at tile 16, the player then moves down 1 tile at a time as the position is increased (</w:t>
+      </w:r>
+      <w:proofErr w:type="spellStart"/>
+      <w:r>
+        <w:rPr>
+          <w:rFonts w:asciiTheme="majorHAnsi" w:hAnsiTheme="majorHAnsi" w:cs="Times New Roman"/>
+          <w:szCs w:val="20"/>
+        </w:rPr>
+        <w:t>movePlayer</w:t>
+      </w:r>
+      <w:proofErr w:type="spellEnd"/>
+      <w:r>
+        <w:rPr>
+          <w:rFonts w:asciiTheme="majorHAnsi" w:hAnsiTheme="majorHAnsi" w:cs="Times New Roman"/>
+          <w:szCs w:val="20"/>
+        </w:rPr>
+        <w:t>(0, 11-17)) and then when moved to tile 18 it jumps from the bottom left corner to the top left corner.</w:t>
+      </w:r>
+      <w:r>
+        <w:rPr>
+          <w:rFonts w:asciiTheme="majorHAnsi" w:hAnsiTheme="majorHAnsi" w:cs="Times New Roman"/>
+          <w:szCs w:val="20"/>
+        </w:rPr>
+        <w:t>)</w:t>
+      </w:r>
+    </w:p>
+    <w:p>
+      <w:pPr>
+        <w:spacing w:before="100" w:beforeAutospacing="1" w:after="100" w:afterAutospacing="1"/>
+        <w:rPr>
+          <w:rFonts w:asciiTheme="majorHAnsi" w:hAnsiTheme="majorHAnsi" w:cs="Times New Roman"/>
+          <w:szCs w:val="20"/>
+        </w:rPr>
+      </w:pPr>
+      <w:r>
+        <w:rPr>
+          <w:rFonts w:asciiTheme="majorHAnsi" w:hAnsiTheme="majorHAnsi" w:cs="Times New Roman"/>
+          <w:szCs w:val="20"/>
+        </w:rPr>
+        <w:t>Details: This defect was discovered through manually testing the user interface. It has been fixed.</w:t>
+      </w:r>
+    </w:p>
+    <w:p>
+      <w:pPr>
+        <w:spacing w:before="100" w:beforeAutospacing="1" w:after="100" w:afterAutospacing="1"/>
+        <w:rPr>
+          <w:rFonts w:asciiTheme="majorHAnsi" w:hAnsiTheme="majorHAnsi" w:cs="Times New Roman"/>
+          <w:szCs w:val="20"/>
+        </w:rPr>
+      </w:pPr>
       <w:bookmarkStart w:id="0" w:name="_GoBack"/>
       <w:bookmarkEnd w:id="0"/>
-    </w:p>
-    <w:p>
-      <w:pPr>
-        <w:spacing w:before="100" w:beforeAutospacing="1" w:after="100" w:afterAutospacing="1"/>
-        <w:rPr>
-          <w:rFonts w:asciiTheme="majorHAnsi" w:hAnsiTheme="majorHAnsi" w:cs="Times New Roman"/>
-          <w:szCs w:val="20"/>
-        </w:rPr>
-      </w:pPr>
-      <w:r>
-        <w:rPr>
-          <w:rFonts w:asciiTheme="majorHAnsi" w:hAnsiTheme="majorHAnsi" w:cs="Times New Roman"/>
-          <w:b/>
-          <w:szCs w:val="20"/>
-        </w:rPr>
-        <w:t>Observed Behavior</w:t>
-      </w:r>
-      <w:r>
-        <w:rPr>
-          <w:rFonts w:asciiTheme="majorHAnsi" w:hAnsiTheme="majorHAnsi" w:cs="Times New Roman"/>
-          <w:szCs w:val="20"/>
-        </w:rPr>
-        <w:t>:</w:t>
-      </w:r>
-      <w:r>
-        <w:rPr>
-          <w:rFonts w:asciiTheme="majorHAnsi" w:hAnsiTheme="majorHAnsi" w:cs="Times New Roman"/>
-          <w:szCs w:val="20"/>
-        </w:rPr>
-        <w:t xml:space="preserve"> T</w:t>
-      </w:r>
-      <w:r>
-        <w:rPr>
-          <w:rFonts w:asciiTheme="majorHAnsi" w:hAnsiTheme="majorHAnsi" w:cs="Times New Roman"/>
-          <w:szCs w:val="20"/>
-        </w:rPr>
-        <w:t>he player</w:t>
-      </w:r>
-      <w:r>
-        <w:rPr>
-          <w:rFonts w:asciiTheme="majorHAnsi" w:hAnsiTheme="majorHAnsi" w:cs="Times New Roman"/>
-          <w:szCs w:val="20"/>
-        </w:rPr>
-        <w:t xml:space="preserve"> moves to an incorrect tile on the left side of the game board. </w:t>
-      </w:r>
-      <w:r>
-        <w:rPr>
-          <w:rFonts w:asciiTheme="majorHAnsi" w:hAnsiTheme="majorHAnsi" w:cs="Times New Roman"/>
-          <w:szCs w:val="20"/>
-        </w:rPr>
-        <w:t>Comment (</w:t>
-      </w:r>
-      <w:r>
-        <w:rPr>
-          <w:rFonts w:asciiTheme="majorHAnsi" w:hAnsiTheme="majorHAnsi" w:cs="Times New Roman"/>
-          <w:szCs w:val="20"/>
-        </w:rPr>
-        <w:t>I</w:t>
-      </w:r>
-      <w:r>
-        <w:rPr>
-          <w:rFonts w:asciiTheme="majorHAnsi" w:hAnsiTheme="majorHAnsi" w:cs="Times New Roman"/>
-          <w:szCs w:val="20"/>
-        </w:rPr>
-        <w:t xml:space="preserve">t looks like </w:t>
-      </w:r>
-      <w:proofErr w:type="spellStart"/>
-      <w:proofErr w:type="gramStart"/>
-      <w:r>
-        <w:rPr>
-          <w:rFonts w:asciiTheme="majorHAnsi" w:hAnsiTheme="majorHAnsi" w:cs="Times New Roman"/>
-          <w:szCs w:val="20"/>
-        </w:rPr>
-        <w:t>movePlayer</w:t>
-      </w:r>
-      <w:proofErr w:type="spellEnd"/>
-      <w:r>
-        <w:rPr>
-          <w:rFonts w:asciiTheme="majorHAnsi" w:hAnsiTheme="majorHAnsi" w:cs="Times New Roman"/>
-          <w:szCs w:val="20"/>
-        </w:rPr>
-        <w:t>(</w:t>
-      </w:r>
-      <w:proofErr w:type="gramEnd"/>
-      <w:r>
-        <w:rPr>
-          <w:rFonts w:asciiTheme="majorHAnsi" w:hAnsiTheme="majorHAnsi" w:cs="Times New Roman"/>
-          <w:szCs w:val="20"/>
-        </w:rPr>
-        <w:t>0, 10) places the player at tile 16, the player then moves down 1 tile at a time as the position is increased (</w:t>
-      </w:r>
-      <w:proofErr w:type="spellStart"/>
-      <w:r>
-        <w:rPr>
-          <w:rFonts w:asciiTheme="majorHAnsi" w:hAnsiTheme="majorHAnsi" w:cs="Times New Roman"/>
-          <w:szCs w:val="20"/>
-        </w:rPr>
-        <w:t>movePlayer</w:t>
-      </w:r>
-      <w:proofErr w:type="spellEnd"/>
-      <w:r>
-        <w:rPr>
-          <w:rFonts w:asciiTheme="majorHAnsi" w:hAnsiTheme="majorHAnsi" w:cs="Times New Roman"/>
-          <w:szCs w:val="20"/>
-        </w:rPr>
-        <w:t>(0, 11-17)) and then when moved to tile 18 it jumps from the bottom left corner to the top left corner.</w:t>
-      </w:r>
-      <w:r>
-        <w:rPr>
-          <w:rFonts w:asciiTheme="majorHAnsi" w:hAnsiTheme="majorHAnsi" w:cs="Times New Roman"/>
-          <w:szCs w:val="20"/>
-        </w:rPr>
-        <w:t>)</w:t>
-      </w:r>
-    </w:p>
-    <w:p>
-      <w:pPr>
-        <w:spacing w:before="100" w:beforeAutospacing="1" w:after="100" w:afterAutospacing="1"/>
-        <w:rPr>
-          <w:rFonts w:asciiTheme="majorHAnsi" w:hAnsiTheme="majorHAnsi" w:cs="Times New Roman"/>
-          <w:szCs w:val="20"/>
-        </w:rPr>
-      </w:pPr>
     </w:p>
     <w:p>
       <w:pPr>

</xml_diff>